<commit_message>
Arreglo al grid de pagos
</commit_message>
<xml_diff>
--- a/Arreglos.docx
+++ b/Arreglos.docx
@@ -1736,6 +1736,7 @@
           <w:color w:val="222222"/>
           <w:sz w:val="19"/>
           <w:szCs w:val="19"/>
+          <w:highlight w:val="yellow"/>
           <w:lang w:eastAsia="es-AR"/>
         </w:rPr>
         <w:lastRenderedPageBreak/>
@@ -2781,6 +2782,7 @@
           <w:color w:val="222222"/>
           <w:sz w:val="19"/>
           <w:szCs w:val="19"/>
+          <w:highlight w:val="yellow"/>
           <w:lang w:eastAsia="es-AR"/>
         </w:rPr>
         <w:t xml:space="preserve">Doble </w:t>
@@ -2792,6 +2794,7 @@
           <w:color w:val="222222"/>
           <w:sz w:val="19"/>
           <w:szCs w:val="19"/>
+          <w:highlight w:val="yellow"/>
           <w:lang w:eastAsia="es-AR"/>
         </w:rPr>
         <w:t>Click</w:t>
@@ -2803,6 +2806,7 @@
           <w:color w:val="222222"/>
           <w:sz w:val="19"/>
           <w:szCs w:val="19"/>
+          <w:highlight w:val="yellow"/>
           <w:lang w:eastAsia="es-AR"/>
         </w:rPr>
         <w:t xml:space="preserve"> en consulta listado que se mantenga y no desaparezca</w:t>

</xml_diff>